<commit_message>
[Fix] sparse_set default type was set to deque instead of vector, now vector
</commit_message>
<xml_diff>
--- a/Team Docs/Contract of Cooperation.docx
+++ b/Team Docs/Contract of Cooperation.docx
@@ -39,13 +39,13 @@
         <w:rPr>
           <w:lang w:val="en-US"/>
         </w:rPr>
-        <w:t xml:space="preserve">Team Project </w:t>
-      </w:r>
-      <w:r>
-        <w:rPr>
-          <w:lang w:val="en-US"/>
-        </w:rPr>
-        <w:t>Y2 B3</w:t>
+        <w:t xml:space="preserve">Project </w:t>
+      </w:r>
+      <w:r>
+        <w:rPr>
+          <w:lang w:val="en-US"/>
+        </w:rPr>
+        <w:t>Title</w:t>
       </w:r>
     </w:p>
     <w:p>
@@ -169,133 +169,6 @@
         </w:rPr>
         <w:t xml:space="preserve"> Programming</w:t>
       </w:r>
-    </w:p>
-    <w:p>
-      <w:pPr>
-        <w:rPr>
-          <w:lang w:val="en-US"/>
-        </w:rPr>
-      </w:pPr>
-    </w:p>
-    <w:p>
-      <w:pPr>
-        <w:rPr>
-          <w:lang w:val="en-US"/>
-        </w:rPr>
-      </w:pPr>
-      <w:r>
-        <w:rPr>
-          <w:lang w:val="en-US"/>
-        </w:rPr>
-        <w:t xml:space="preserve">Robert O’Connor – </w:t>
-      </w:r>
-      <w:r>
-        <w:rPr>
-          <w:lang w:val="en-US"/>
-        </w:rPr>
-        <w:t>Business Strategy, Marketing Strategy, Box Modelling, Texturing, Lead Game Designer</w:t>
-      </w:r>
-      <w:r>
-        <w:rPr>
-          <w:lang w:val="en-US"/>
-        </w:rPr>
-        <w:t>,</w:t>
-      </w:r>
-      <w:r>
-        <w:rPr>
-          <w:lang w:val="en-US"/>
-        </w:rPr>
-        <w:t xml:space="preserve"> Project Management</w:t>
-      </w:r>
-    </w:p>
-    <w:p>
-      <w:pPr>
-        <w:rPr>
-          <w:lang w:val="en-US"/>
-        </w:rPr>
-      </w:pPr>
-    </w:p>
-    <w:p>
-      <w:pPr>
-        <w:rPr>
-          <w:lang w:val="en-US"/>
-        </w:rPr>
-      </w:pPr>
-      <w:r>
-        <w:rPr>
-          <w:lang w:val="en-US"/>
-        </w:rPr>
-        <w:t xml:space="preserve">Tanya Schrijver – </w:t>
-      </w:r>
-      <w:r>
-        <w:rPr>
-          <w:lang w:val="en-US"/>
-        </w:rPr>
-        <w:t>Lead Artist, Concept Art</w:t>
-      </w:r>
-      <w:r>
-        <w:rPr>
-          <w:lang w:val="en-US"/>
-        </w:rPr>
-        <w:t xml:space="preserve">, 2D Art, </w:t>
-      </w:r>
-      <w:r>
-        <w:rPr>
-          <w:lang w:val="en-US"/>
-        </w:rPr>
-        <w:t>Organics (</w:t>
-      </w:r>
-      <w:r>
-        <w:rPr>
-          <w:lang w:val="en-US"/>
-        </w:rPr>
-        <w:t>Sculpting) and Box Modelling, Texturing</w:t>
-      </w:r>
-    </w:p>
-    <w:p>
-      <w:pPr>
-        <w:rPr>
-          <w:lang w:val="en-US"/>
-        </w:rPr>
-      </w:pPr>
-    </w:p>
-    <w:p>
-      <w:pPr>
-        <w:rPr>
-          <w:lang w:val="en-US"/>
-        </w:rPr>
-      </w:pPr>
-      <w:r>
-        <w:rPr>
-          <w:lang w:val="en-US"/>
-        </w:rPr>
-        <w:t xml:space="preserve">Humam Abud Allah – Concept Art, Box Modelling, </w:t>
-      </w:r>
-      <w:r>
-        <w:rPr>
-          <w:lang w:val="en-US"/>
-        </w:rPr>
-        <w:t>Texturing (</w:t>
-      </w:r>
-      <w:r>
-        <w:rPr>
-          <w:lang w:val="en-US"/>
-        </w:rPr>
-        <w:t>Materials), Sound</w:t>
-      </w:r>
-      <w:r>
-        <w:rPr>
-          <w:lang w:val="en-US"/>
-        </w:rPr>
-        <w:t>, Video</w:t>
-      </w:r>
-    </w:p>
-    <w:p>
-      <w:pPr>
-        <w:rPr>
-          <w:lang w:val="en-US"/>
-        </w:rPr>
-      </w:pPr>
     </w:p>
     <w:p>
       <w:pPr>
@@ -391,37 +264,37 @@
       <w:bookmarkStart w:id="4" w:name="_dyi9rsb2muiz"/>
       <w:bookmarkEnd w:id="4"/>
       <w:r>
+        <w:t>Oversleeping, Delay</w:t>
+      </w:r>
+      <w:r>
+        <w:t xml:space="preserve"> and </w:t>
+      </w:r>
+      <w:r>
+        <w:t>I</w:t>
+      </w:r>
+      <w:r>
+        <w:t>llness</w:t>
+      </w:r>
+    </w:p>
+    <w:p>
+      <w:r>
+        <w:t>Attendance on all working days is mandatory.</w:t>
+      </w:r>
+    </w:p>
+    <w:p>
+      <w:r>
+        <w:t>When a team member is Ill, Late or has Overslept notify the team via official communication channels.</w:t>
+      </w:r>
+    </w:p>
+    <w:p>
+      <w:r>
+        <w:t>If you will be absent or late on the day of the lab or pitch, email one or both of our grading teachers, along with notifying the team via official communication channels.</w:t>
+      </w:r>
+    </w:p>
+    <w:p/>
+    <w:p>
+      <w:r>
         <w:lastRenderedPageBreak/>
-        <w:t>Oversleeping, Delay</w:t>
-      </w:r>
-      <w:r>
-        <w:t xml:space="preserve"> and </w:t>
-      </w:r>
-      <w:r>
-        <w:t>I</w:t>
-      </w:r>
-      <w:r>
-        <w:t>llness</w:t>
-      </w:r>
-    </w:p>
-    <w:p>
-      <w:r>
-        <w:t>Attendance on all working days is mandatory.</w:t>
-      </w:r>
-    </w:p>
-    <w:p>
-      <w:r>
-        <w:t>When a team member is Ill, Late or has Overslept notify the team via official communication channels.</w:t>
-      </w:r>
-    </w:p>
-    <w:p>
-      <w:r>
-        <w:t>If you will be absent or late on the day of the lab or pitch, email one or both of our grading teachers, along with notifying the team via official communication channels.</w:t>
-      </w:r>
-    </w:p>
-    <w:p/>
-    <w:p>
-      <w:r>
         <w:t>If you are absent or late multiple times, you will upon the agreement of the whole team be issued a warning, more than two offences will result in yellow and further than that a red card.</w:t>
       </w:r>
     </w:p>
@@ -774,7 +647,6 @@
       <w:bookmarkStart w:id="9" w:name="_jz2bayr8jg1g"/>
       <w:bookmarkEnd w:id="9"/>
       <w:r>
-        <w:lastRenderedPageBreak/>
         <w:t>Warnings</w:t>
       </w:r>
     </w:p>
@@ -964,142 +836,76 @@
         <w:t>Substance</w:t>
       </w:r>
       <w:r>
-        <w:t xml:space="preserve"> folder &gt;</w:t>
+        <w:t xml:space="preserve"> folder &gt; </w:t>
+      </w:r>
+      <w:r>
+        <w:t>TextureName_Texture.spp</w:t>
+      </w:r>
+    </w:p>
+    <w:p>
+      <w:r>
+        <w:t>Substance Designer Files:</w:t>
       </w:r>
       <w:r>
         <w:t xml:space="preserve"> </w:t>
       </w:r>
       <w:r>
-        <w:t>TextureName_Texture.spp</w:t>
-      </w:r>
-    </w:p>
-    <w:p>
-      <w:r>
-        <w:t xml:space="preserve">Substance </w:t>
-      </w:r>
-      <w:r>
-        <w:t>Designer</w:t>
-      </w:r>
-      <w:r>
-        <w:t xml:space="preserve"> Files:</w:t>
+        <w:t>Create a folder for the model in the Substance folder &gt; MaterialName_MT.sbs</w:t>
+      </w:r>
+    </w:p>
+    <w:p>
+      <w:r>
+        <w:t>Photoshop Files:</w:t>
       </w:r>
       <w:r>
         <w:t xml:space="preserve"> </w:t>
       </w:r>
       <w:r>
-        <w:t xml:space="preserve">Create a folder for the model in the </w:t>
-      </w:r>
-      <w:r>
-        <w:t>Substance</w:t>
-      </w:r>
-      <w:r>
-        <w:t xml:space="preserve"> folder &gt;</w:t>
-      </w:r>
-      <w:r>
-        <w:t xml:space="preserve"> MaterialName_MT.sbs</w:t>
-      </w:r>
-    </w:p>
-    <w:p>
-      <w:r>
-        <w:t>Photoshop Files:</w:t>
+        <w:t>Create a folder for the model in the Photoshop folder &gt; ImageName_IMG.psd</w:t>
+      </w:r>
+    </w:p>
+    <w:p>
+      <w:r>
+        <w:t>FBX/OBJ:</w:t>
+      </w:r>
+      <w:r>
+        <w:t xml:space="preserve"> Add to the resources folder Models &gt; ModelName_Model.obj/fbx</w:t>
+      </w:r>
+    </w:p>
+    <w:p>
+      <w:r>
+        <w:t>UI art: Add to resources folder UI &gt; UiArtName_IMG.png</w:t>
+      </w:r>
+    </w:p>
+    <w:p>
+      <w:r>
+        <w:t>Concept Art:</w:t>
       </w:r>
       <w:r>
         <w:t xml:space="preserve"> </w:t>
       </w:r>
       <w:r>
-        <w:t xml:space="preserve">Create a folder for the model in the </w:t>
-      </w:r>
-      <w:r>
-        <w:t>Photoshop</w:t>
-      </w:r>
-      <w:r>
-        <w:t xml:space="preserve"> folder &gt;</w:t>
-      </w:r>
-      <w:r>
-        <w:t xml:space="preserve"> ImageName_IMG.psd</w:t>
-      </w:r>
-    </w:p>
-    <w:p>
-      <w:r>
-        <w:t>FBX/OBJ:</w:t>
-      </w:r>
-      <w:r>
-        <w:t xml:space="preserve"> Add to the resources folder Models &gt; ModelName_Model.obj/fbx</w:t>
-      </w:r>
-    </w:p>
+        <w:t>Create a folder for the model in the Concept Art folder &gt; ImageName_IMG.png</w:t>
+      </w:r>
+    </w:p>
+    <w:p>
+      <w:r>
+        <w:t>Sound(Ableton): Create a folder for the model in the Ableton folder &gt; TrackName_SND.als</w:t>
+      </w:r>
+    </w:p>
+    <w:p>
+      <w:r>
+        <w:t>Sound(</w:t>
+      </w:r>
+      <w:r>
+        <w:t>ogg): Create a folder for the model in the Sound folder &gt; TrackName_SNF.ogg</w:t>
+      </w:r>
+    </w:p>
+    <w:p/>
     <w:p>
       <w:r>
         <w:lastRenderedPageBreak/>
-        <w:t>UI art: Add to resources folder UI &gt; UiArtName_IMG.png</w:t>
-      </w:r>
-    </w:p>
-    <w:p>
-      <w:r>
-        <w:t>Concept Art:</w:t>
-      </w:r>
-      <w:r>
-        <w:t xml:space="preserve"> </w:t>
-      </w:r>
-      <w:r>
-        <w:t xml:space="preserve">Create a folder for the model in the </w:t>
-      </w:r>
-      <w:r>
-        <w:t>Concept Art</w:t>
-      </w:r>
-      <w:r>
-        <w:t xml:space="preserve"> folder &gt;</w:t>
-      </w:r>
-      <w:r>
-        <w:t xml:space="preserve"> ImageName_IMG.png</w:t>
-      </w:r>
-    </w:p>
-    <w:p>
-      <w:r>
-        <w:t xml:space="preserve">Sound(Ableton): </w:t>
-      </w:r>
-      <w:r>
-        <w:t xml:space="preserve">Create a folder for the model in the </w:t>
-      </w:r>
-      <w:r>
-        <w:t>Ableton</w:t>
-      </w:r>
-      <w:r>
-        <w:t xml:space="preserve"> folder &gt;</w:t>
-      </w:r>
-      <w:r>
-        <w:t xml:space="preserve"> TrackName_SND.als</w:t>
-      </w:r>
-    </w:p>
-    <w:p>
-      <w:r>
-        <w:t>Sound(</w:t>
-      </w:r>
-      <w:r>
-        <w:t xml:space="preserve">ogg): </w:t>
-      </w:r>
-      <w:r>
-        <w:t xml:space="preserve">Create a folder for the model in the </w:t>
-      </w:r>
-      <w:r>
-        <w:t>Sound</w:t>
-      </w:r>
-      <w:r>
-        <w:t xml:space="preserve"> folder</w:t>
-      </w:r>
-      <w:r>
-        <w:t xml:space="preserve"> &gt; TrackName_SNF.ogg</w:t>
-      </w:r>
-    </w:p>
-    <w:p/>
-    <w:p>
-      <w:r>
-        <w:t>Header</w:t>
-      </w:r>
-      <w:r>
-        <w:t xml:space="preserve"> </w:t>
-      </w:r>
-      <w:r>
-        <w:t>files: header files should be named ClassName.h and should be in their designated header folder within the project:</w:t>
+        <w:t>Header files: header files should be named ClassName.h and should be in their designated header folder within the project:</w:t>
       </w:r>
       <w:r>
         <w:br/>
@@ -1125,27 +931,12 @@
     </w:p>
     <w:p>
       <w:r>
-        <w:t>ExampleProject/</w:t>
-      </w:r>
-      <w:r>
-        <w:t>Include</w:t>
-      </w:r>
-      <w:r>
-        <w:t>/ExampleTopic</w:t>
-      </w:r>
-      <w:r>
-        <w:t>/ExampleTopic.h</w:t>
-      </w:r>
-    </w:p>
-    <w:p>
-      <w:r>
-        <w:t>ExampleProject/Include/</w:t>
-      </w:r>
-      <w:r>
-        <w:t>ExampleProject</w:t>
-      </w:r>
-      <w:r>
-        <w:t>.h</w:t>
+        <w:t>ExampleProject/Include/ExampleTopic/ExampleTopic.h</w:t>
+      </w:r>
+    </w:p>
+    <w:p>
+      <w:r>
+        <w:t>ExampleProject/Include/ExampleProject.h</w:t>
       </w:r>
     </w:p>
     <w:p/>
@@ -1219,7 +1010,6 @@
         <w:rPr>
           <w:lang w:val="en-US"/>
         </w:rPr>
-        <w:lastRenderedPageBreak/>
         <w:t>Signatures</w:t>
       </w:r>
     </w:p>
@@ -1376,98 +1166,6 @@
             <w:pPr>
               <w:widowControl w:val="0"/>
               <w:spacing w:line="240" w:lineRule="auto"/>
-            </w:pPr>
-            <w:r>
-              <w:t>Rob O’Connor</w:t>
-            </w:r>
-          </w:p>
-        </w:tc>
-        <w:tc>
-          <w:tcPr>
-            <w:tcW w:w="4650" w:type="dxa"/>
-            <w:tcBorders>
-              <w:top w:val="single" w:sz="8" w:space="0" w:color="000000"/>
-              <w:left w:val="single" w:sz="8" w:space="0" w:color="000000"/>
-              <w:bottom w:val="single" w:sz="8" w:space="0" w:color="000000"/>
-              <w:right w:val="single" w:sz="8" w:space="0" w:color="000000"/>
-            </w:tcBorders>
-            <w:tcMar>
-              <w:top w:w="100" w:type="dxa"/>
-              <w:left w:w="100" w:type="dxa"/>
-              <w:bottom w:w="100" w:type="dxa"/>
-              <w:right w:w="100" w:type="dxa"/>
-            </w:tcMar>
-          </w:tcPr>
-          <w:p>
-            <w:pPr>
-              <w:widowControl w:val="0"/>
-              <w:spacing w:line="240" w:lineRule="auto"/>
-              <w:rPr>
-                <w:lang w:val="en-US"/>
-              </w:rPr>
-            </w:pPr>
-          </w:p>
-        </w:tc>
-        <w:tc>
-          <w:tcPr>
-            <w:tcW w:w="1143" w:type="dxa"/>
-            <w:tcBorders>
-              <w:top w:val="single" w:sz="8" w:space="0" w:color="000000"/>
-              <w:left w:val="single" w:sz="8" w:space="0" w:color="000000"/>
-              <w:bottom w:val="single" w:sz="8" w:space="0" w:color="000000"/>
-              <w:right w:val="single" w:sz="8" w:space="0" w:color="000000"/>
-            </w:tcBorders>
-            <w:tcMar>
-              <w:top w:w="100" w:type="dxa"/>
-              <w:left w:w="100" w:type="dxa"/>
-              <w:bottom w:w="100" w:type="dxa"/>
-              <w:right w:w="100" w:type="dxa"/>
-            </w:tcMar>
-          </w:tcPr>
-          <w:p>
-            <w:pPr>
-              <w:widowControl w:val="0"/>
-              <w:spacing w:line="240" w:lineRule="auto"/>
-              <w:rPr>
-                <w:lang w:val="en-GB"/>
-              </w:rPr>
-            </w:pPr>
-            <w:r>
-              <w:rPr>
-                <w:lang w:val="en-GB"/>
-              </w:rPr>
-              <w:t>10/02/20</w:t>
-            </w:r>
-          </w:p>
-        </w:tc>
-        <w:bookmarkStart w:id="11" w:name="_GoBack"/>
-        <w:bookmarkEnd w:id="11"/>
-      </w:tr>
-      <w:tr>
-        <w:trPr>
-          <w:trHeight w:val="187"/>
-        </w:trPr>
-        <w:tc>
-          <w:tcPr>
-            <w:tcW w:w="3705" w:type="dxa"/>
-            <w:tcBorders>
-              <w:top w:val="single" w:sz="8" w:space="0" w:color="000000"/>
-              <w:left w:val="single" w:sz="8" w:space="0" w:color="000000"/>
-              <w:bottom w:val="single" w:sz="8" w:space="0" w:color="000000"/>
-              <w:right w:val="single" w:sz="8" w:space="0" w:color="000000"/>
-            </w:tcBorders>
-            <w:tcMar>
-              <w:top w:w="100" w:type="dxa"/>
-              <w:left w:w="100" w:type="dxa"/>
-              <w:bottom w:w="100" w:type="dxa"/>
-              <w:right w:w="100" w:type="dxa"/>
-            </w:tcMar>
-            <w:hideMark/>
-          </w:tcPr>
-          <w:p>
-            <w:pPr>
-              <w:widowControl w:val="0"/>
-              <w:spacing w:line="240" w:lineRule="auto"/>
               <w:rPr>
                 <w:lang w:val="en-US"/>
               </w:rPr>
@@ -1476,179 +1174,7 @@
               <w:rPr>
                 <w:lang w:val="en-US"/>
               </w:rPr>
-              <w:t>Tanya Schrijver</w:t>
-            </w:r>
-          </w:p>
-        </w:tc>
-        <w:tc>
-          <w:tcPr>
-            <w:tcW w:w="4650" w:type="dxa"/>
-            <w:tcBorders>
-              <w:top w:val="single" w:sz="8" w:space="0" w:color="000000"/>
-              <w:left w:val="single" w:sz="8" w:space="0" w:color="000000"/>
-              <w:bottom w:val="single" w:sz="8" w:space="0" w:color="000000"/>
-              <w:right w:val="single" w:sz="8" w:space="0" w:color="000000"/>
-            </w:tcBorders>
-            <w:tcMar>
-              <w:top w:w="100" w:type="dxa"/>
-              <w:left w:w="100" w:type="dxa"/>
-              <w:bottom w:w="100" w:type="dxa"/>
-              <w:right w:w="100" w:type="dxa"/>
-            </w:tcMar>
-          </w:tcPr>
-          <w:p>
-            <w:pPr>
-              <w:widowControl w:val="0"/>
-              <w:spacing w:line="240" w:lineRule="auto"/>
-            </w:pPr>
-          </w:p>
-        </w:tc>
-        <w:tc>
-          <w:tcPr>
-            <w:tcW w:w="1143" w:type="dxa"/>
-            <w:tcBorders>
-              <w:top w:val="single" w:sz="8" w:space="0" w:color="000000"/>
-              <w:left w:val="single" w:sz="8" w:space="0" w:color="000000"/>
-              <w:bottom w:val="single" w:sz="8" w:space="0" w:color="000000"/>
-              <w:right w:val="single" w:sz="8" w:space="0" w:color="000000"/>
-            </w:tcBorders>
-            <w:tcMar>
-              <w:top w:w="100" w:type="dxa"/>
-              <w:left w:w="100" w:type="dxa"/>
-              <w:bottom w:w="100" w:type="dxa"/>
-              <w:right w:w="100" w:type="dxa"/>
-            </w:tcMar>
-          </w:tcPr>
-          <w:p>
-            <w:pPr>
-              <w:widowControl w:val="0"/>
-              <w:spacing w:line="240" w:lineRule="auto"/>
-            </w:pPr>
-            <w:r>
-              <w:t>10/02/20</w:t>
-            </w:r>
-          </w:p>
-        </w:tc>
-      </w:tr>
-      <w:tr>
-        <w:tc>
-          <w:tcPr>
-            <w:tcW w:w="3705" w:type="dxa"/>
-            <w:tcBorders>
-              <w:top w:val="single" w:sz="8" w:space="0" w:color="000000"/>
-              <w:left w:val="single" w:sz="8" w:space="0" w:color="000000"/>
-              <w:bottom w:val="single" w:sz="8" w:space="0" w:color="000000"/>
-              <w:right w:val="single" w:sz="8" w:space="0" w:color="000000"/>
-            </w:tcBorders>
-            <w:tcMar>
-              <w:top w:w="100" w:type="dxa"/>
-              <w:left w:w="100" w:type="dxa"/>
-              <w:bottom w:w="100" w:type="dxa"/>
-              <w:right w:w="100" w:type="dxa"/>
-            </w:tcMar>
-            <w:hideMark/>
-          </w:tcPr>
-          <w:p>
-            <w:pPr>
-              <w:widowControl w:val="0"/>
-              <w:spacing w:line="240" w:lineRule="auto"/>
-              <w:rPr>
-                <w:lang w:val="en-US"/>
-              </w:rPr>
-            </w:pPr>
-            <w:r>
-              <w:rPr>
-                <w:lang w:val="en-US"/>
-              </w:rPr>
-              <w:t>Humam Abud Allah</w:t>
-            </w:r>
-          </w:p>
-        </w:tc>
-        <w:tc>
-          <w:tcPr>
-            <w:tcW w:w="4650" w:type="dxa"/>
-            <w:tcBorders>
-              <w:top w:val="single" w:sz="8" w:space="0" w:color="000000"/>
-              <w:left w:val="single" w:sz="8" w:space="0" w:color="000000"/>
-              <w:bottom w:val="single" w:sz="8" w:space="0" w:color="000000"/>
-              <w:right w:val="single" w:sz="8" w:space="0" w:color="000000"/>
-            </w:tcBorders>
-            <w:tcMar>
-              <w:top w:w="100" w:type="dxa"/>
-              <w:left w:w="100" w:type="dxa"/>
-              <w:bottom w:w="100" w:type="dxa"/>
-              <w:right w:w="100" w:type="dxa"/>
-            </w:tcMar>
-            <w:hideMark/>
-          </w:tcPr>
-          <w:p>
-            <w:pPr>
-              <w:widowControl w:val="0"/>
-              <w:spacing w:line="240" w:lineRule="auto"/>
-              <w:rPr>
-                <w:lang w:val="en-US"/>
-              </w:rPr>
-            </w:pPr>
-          </w:p>
-        </w:tc>
-        <w:tc>
-          <w:tcPr>
-            <w:tcW w:w="1143" w:type="dxa"/>
-            <w:tcBorders>
-              <w:top w:val="single" w:sz="8" w:space="0" w:color="000000"/>
-              <w:left w:val="single" w:sz="8" w:space="0" w:color="000000"/>
-              <w:bottom w:val="single" w:sz="8" w:space="0" w:color="000000"/>
-              <w:right w:val="single" w:sz="8" w:space="0" w:color="000000"/>
-            </w:tcBorders>
-            <w:tcMar>
-              <w:top w:w="100" w:type="dxa"/>
-              <w:left w:w="100" w:type="dxa"/>
-              <w:bottom w:w="100" w:type="dxa"/>
-              <w:right w:w="100" w:type="dxa"/>
-            </w:tcMar>
-            <w:hideMark/>
-          </w:tcPr>
-          <w:p>
-            <w:pPr>
-              <w:widowControl w:val="0"/>
-              <w:spacing w:line="240" w:lineRule="auto"/>
-            </w:pPr>
-            <w:r>
-              <w:t>10/02/20</w:t>
-            </w:r>
-          </w:p>
-        </w:tc>
-      </w:tr>
-      <w:tr>
-        <w:tc>
-          <w:tcPr>
-            <w:tcW w:w="3705" w:type="dxa"/>
-            <w:tcBorders>
-              <w:top w:val="single" w:sz="8" w:space="0" w:color="000000"/>
-              <w:left w:val="single" w:sz="8" w:space="0" w:color="000000"/>
-              <w:bottom w:val="single" w:sz="8" w:space="0" w:color="000000"/>
-              <w:right w:val="single" w:sz="8" w:space="0" w:color="000000"/>
-            </w:tcBorders>
-            <w:tcMar>
-              <w:top w:w="100" w:type="dxa"/>
-              <w:left w:w="100" w:type="dxa"/>
-              <w:bottom w:w="100" w:type="dxa"/>
-              <w:right w:w="100" w:type="dxa"/>
-            </w:tcMar>
-            <w:hideMark/>
-          </w:tcPr>
-          <w:p>
-            <w:pPr>
-              <w:widowControl w:val="0"/>
-              <w:spacing w:line="240" w:lineRule="auto"/>
-              <w:rPr>
-                <w:lang w:val="en-US"/>
-              </w:rPr>
-            </w:pPr>
-            <w:r>
-              <w:rPr>
-                <w:lang w:val="en-US"/>
-              </w:rPr>
+              <w:lastRenderedPageBreak/>
               <w:t>Arjen De Aldrey</w:t>
             </w:r>
           </w:p>
@@ -3823,6 +3349,7 @@
     <w:lsdException w:name="HTML Sample" w:semiHidden="1" w:unhideWhenUsed="1"/>
     <w:lsdException w:name="HTML Typewriter" w:semiHidden="1" w:unhideWhenUsed="1"/>
     <w:lsdException w:name="HTML Variable" w:semiHidden="1" w:unhideWhenUsed="1"/>
+    <w:lsdException w:name="Normal Table" w:semiHidden="1" w:unhideWhenUsed="1"/>
     <w:lsdException w:name="annotation subject" w:semiHidden="1" w:unhideWhenUsed="1"/>
     <w:lsdException w:name="No List" w:semiHidden="1" w:unhideWhenUsed="1"/>
     <w:lsdException w:name="Outline List 1" w:semiHidden="1" w:unhideWhenUsed="1"/>
@@ -3869,8 +3396,10 @@
     <w:lsdException w:name="Table Subtle 2" w:semiHidden="1" w:unhideWhenUsed="1"/>
     <w:lsdException w:name="Table Web 1" w:semiHidden="1" w:unhideWhenUsed="1"/>
     <w:lsdException w:name="Table Web 2" w:semiHidden="1" w:unhideWhenUsed="1"/>
+    <w:lsdException w:name="Table Web 3" w:semiHidden="1" w:unhideWhenUsed="1"/>
     <w:lsdException w:name="Balloon Text" w:semiHidden="1" w:unhideWhenUsed="1"/>
     <w:lsdException w:name="Table Grid" w:uiPriority="39"/>
+    <w:lsdException w:name="Table Theme" w:semiHidden="1" w:unhideWhenUsed="1"/>
     <w:lsdException w:name="Placeholder Text" w:semiHidden="1"/>
     <w:lsdException w:name="No Spacing" w:uiPriority="1" w:qFormat="1"/>
     <w:lsdException w:name="Light Shading" w:uiPriority="60"/>

</xml_diff>